<commit_message>
checking in old reports
git-svn-id: file:///localdisk/subversion/inca/trunk/devel/projects/teragrid@14745 7dba3f4a-8be6-0310-8b3b-b4fec25ea7f3
</commit_message>
<xml_diff>
--- a/xsede/mgmt/2012/qsr-jan-mar-12-ops.docx
+++ b/xsede/mgmt/2012/qsr-jan-mar-12-ops.docx
@@ -53,13 +53,29 @@
       <w:r>
         <w:t xml:space="preserve"> running for </w:t>
       </w:r>
+      <w:proofErr w:type="gramStart"/>
       <w:r>
         <w:t>six</w:t>
+      </w:r>
+      <w:r>
+        <w:t xml:space="preserve"> ..</w:t>
+      </w:r>
+      <w:proofErr w:type="gramEnd"/>
+      <w:r>
+        <w:t>/</w:t>
       </w:r>
       <w:bookmarkStart w:id="0" w:name="_GoBack"/>
       <w:bookmarkEnd w:id="0"/>
       <w:r>
-        <w:t xml:space="preserve"> central XSEDE services:  </w:t>
+        <w:t xml:space="preserve"> </w:t>
+      </w:r>
+      <w:proofErr w:type="gramStart"/>
+      <w:r>
+        <w:t>central</w:t>
+      </w:r>
+      <w:proofErr w:type="gramEnd"/>
+      <w:r>
+        <w:t xml:space="preserve"> XSEDE services:  </w:t>
       </w:r>
       <w:r>
         <w:t>Inca</w:t>
@@ -70,8 +86,21 @@
       <w:r>
         <w:t xml:space="preserve"> </w:t>
       </w:r>
-      <w:r>
-        <w:t>Karnak, MyProxy, User Portal, and XDCDB.</w:t>
+      <w:proofErr w:type="spellStart"/>
+      <w:r>
+        <w:t>Karnak</w:t>
+      </w:r>
+      <w:proofErr w:type="spellEnd"/>
+      <w:r>
+        <w:t xml:space="preserve">, </w:t>
+      </w:r>
+      <w:proofErr w:type="spellStart"/>
+      <w:r>
+        <w:t>MyProxy</w:t>
+      </w:r>
+      <w:proofErr w:type="spellEnd"/>
+      <w:r>
+        <w:t>, User Portal, and XDCDB.</w:t>
       </w:r>
       <w:r>
         <w:t xml:space="preserve">   The table below shows </w:t>
@@ -221,7 +250,15 @@
           </w:tcPr>
           <w:p>
             <w:r>
-              <w:t>Inca status pages are unavailable or not able to fetch data from the database (i.e., test details page fails to load).   Tests every 5 mins.</w:t>
+              <w:t xml:space="preserve">Inca status pages are unavailable or not able to fetch data from the database (i.e., test details page fails to load).   Tests every 5 </w:t>
+            </w:r>
+            <w:proofErr w:type="spellStart"/>
+            <w:r>
+              <w:t>mins</w:t>
+            </w:r>
+            <w:proofErr w:type="spellEnd"/>
+            <w:r>
+              <w:t>.</w:t>
             </w:r>
           </w:p>
         </w:tc>
@@ -302,7 +339,15 @@
               <w:t xml:space="preserve">Information Web pages are unavailable.  </w:t>
             </w:r>
             <w:r>
-              <w:t>Tests every 15 mins.</w:t>
+              <w:t xml:space="preserve">Tests every 15 </w:t>
+            </w:r>
+            <w:proofErr w:type="spellStart"/>
+            <w:r>
+              <w:t>mins</w:t>
+            </w:r>
+            <w:proofErr w:type="spellEnd"/>
+            <w:r>
+              <w:t>.</w:t>
             </w:r>
           </w:p>
         </w:tc>
@@ -369,9 +414,11 @@
             <w:tcW w:w="1728" w:type="dxa"/>
           </w:tcPr>
           <w:p>
+            <w:proofErr w:type="spellStart"/>
             <w:r>
               <w:t>Karnak</w:t>
             </w:r>
+            <w:proofErr w:type="spellEnd"/>
           </w:p>
         </w:tc>
         <w:tc>
@@ -379,8 +426,21 @@
             <w:tcW w:w="4140" w:type="dxa"/>
           </w:tcPr>
           <w:p>
-            <w:r>
-              <w:t>Karnak front page fails to load.  Tests every 30 mins.</w:t>
+            <w:proofErr w:type="spellStart"/>
+            <w:r>
+              <w:t>Karnak</w:t>
+            </w:r>
+            <w:proofErr w:type="spellEnd"/>
+            <w:r>
+              <w:t xml:space="preserve"> front page fails to load.  Tests every 30 </w:t>
+            </w:r>
+            <w:proofErr w:type="spellStart"/>
+            <w:r>
+              <w:t>mins</w:t>
+            </w:r>
+            <w:proofErr w:type="spellEnd"/>
+            <w:r>
+              <w:t>.</w:t>
             </w:r>
           </w:p>
         </w:tc>
@@ -444,9 +504,11 @@
             <w:tcW w:w="1728" w:type="dxa"/>
           </w:tcPr>
           <w:p>
+            <w:proofErr w:type="spellStart"/>
             <w:r>
               <w:t>MyProxy</w:t>
             </w:r>
+            <w:proofErr w:type="spellEnd"/>
           </w:p>
         </w:tc>
         <w:tc>
@@ -454,8 +516,13 @@
             <w:tcW w:w="4140" w:type="dxa"/>
           </w:tcPr>
           <w:p>
-            <w:r>
-              <w:t>MyProxy server does not respond to credential query check.  Tests every hour.</w:t>
+            <w:proofErr w:type="spellStart"/>
+            <w:r>
+              <w:t>MyProxy</w:t>
+            </w:r>
+            <w:proofErr w:type="spellEnd"/>
+            <w:r>
+              <w:t xml:space="preserve"> server does not respond to credential query check.  Tests every hour.</w:t>
             </w:r>
           </w:p>
         </w:tc>
@@ -512,7 +579,15 @@
               <w:t xml:space="preserve">home </w:t>
             </w:r>
             <w:r>
-              <w:t>page fails to load correctly.  Tests every 30 mins.</w:t>
+              <w:t xml:space="preserve">page fails to load correctly.  Tests every 30 </w:t>
+            </w:r>
+            <w:proofErr w:type="spellStart"/>
+            <w:r>
+              <w:t>mins</w:t>
+            </w:r>
+            <w:proofErr w:type="spellEnd"/>
+            <w:r>
+              <w:t>.</w:t>
             </w:r>
           </w:p>
         </w:tc>
@@ -578,10 +653,26 @@
               <w:t xml:space="preserve">Connection to database refused or slow (using </w:t>
             </w:r>
             <w:r>
-              <w:t>check_postgres.pl</w:t>
-            </w:r>
-            <w:r>
-              <w:t xml:space="preserve">  script).  Tests every 5 mins.</w:t>
+              <w:t>check_</w:t>
+            </w:r>
+            <w:proofErr w:type="gramStart"/>
+            <w:r>
+              <w:t>postgres.pl</w:t>
+            </w:r>
+            <w:r>
+              <w:t xml:space="preserve">  script</w:t>
+            </w:r>
+            <w:proofErr w:type="gramEnd"/>
+            <w:r>
+              <w:t xml:space="preserve">).  Tests every 5 </w:t>
+            </w:r>
+            <w:proofErr w:type="spellStart"/>
+            <w:r>
+              <w:t>mins</w:t>
+            </w:r>
+            <w:proofErr w:type="spellEnd"/>
+            <w:r>
+              <w:t>.</w:t>
             </w:r>
           </w:p>
         </w:tc>
@@ -637,27 +728,14 @@
       <w:r>
         <w:t xml:space="preserve">Table </w:t>
       </w:r>
-      <w:r>
-        <w:fldChar w:fldCharType="begin"/>
-      </w:r>
-      <w:r>
-        <w:instrText xml:space="preserve"> SEQ Table \* ARABIC </w:instrText>
-      </w:r>
-      <w:r>
-        <w:fldChar w:fldCharType="separate"/>
-      </w:r>
-      <w:r>
-        <w:rPr>
-          <w:noProof/>
-        </w:rPr>
-        <w:t>1</w:t>
-      </w:r>
-      <w:r>
-        <w:rPr>
-          <w:noProof/>
-        </w:rPr>
-        <w:fldChar w:fldCharType="end"/>
-      </w:r>
+      <w:fldSimple w:instr=" SEQ Table \* ARABIC ">
+        <w:r>
+          <w:rPr>
+            <w:noProof/>
+          </w:rPr>
+          <w:t>1</w:t>
+        </w:r>
+      </w:fldSimple>
     </w:p>
     <w:p/>
     <w:sectPr>

</xml_diff>